<commit_message>
chore: update .env.example and HBF.docx
Co-authored-by: Cursor <cursoragent@cursor.com>
</commit_message>
<xml_diff>
--- a/HBF.docx
+++ b/HBF.docx
@@ -30,7 +30,7 @@
           <w:bCs/>
         </w:rPr>
         <w:pict w14:anchorId="23BFB7D1">
-          <v:rect id="_x0000_i1082" style="width:0;height:.75pt" o:hralign="center" o:hrstd="t" o:hr="t" fillcolor="#a0a0a0" stroked="f"/>
+          <v:rect id="_x0000_i1025" style="width:0;height:.75pt" o:hralign="center" o:hrstd="t" o:hr="t" fillcolor="#a0a0a0" stroked="f"/>
         </w:pict>
       </w:r>
     </w:p>
@@ -483,7 +483,7 @@
           <w:bCs/>
         </w:rPr>
         <w:pict w14:anchorId="0CFB802E">
-          <v:rect id="_x0000_i1083" style="width:0;height:.75pt" o:hralign="center" o:hrstd="t" o:hr="t" fillcolor="#a0a0a0" stroked="f"/>
+          <v:rect id="_x0000_i1026" style="width:0;height:.75pt" o:hralign="center" o:hrstd="t" o:hr="t" fillcolor="#a0a0a0" stroked="f"/>
         </w:pict>
       </w:r>
     </w:p>
@@ -1018,7 +1018,7 @@
         </w:rPr>
         <w:lastRenderedPageBreak/>
         <w:pict w14:anchorId="2771217B">
-          <v:rect id="_x0000_i1084" style="width:0;height:.75pt" o:hralign="center" o:hrstd="t" o:hr="t" fillcolor="#a0a0a0" stroked="f"/>
+          <v:rect id="_x0000_i1027" style="width:0;height:.75pt" o:hralign="center" o:hrstd="t" o:hr="t" fillcolor="#a0a0a0" stroked="f"/>
         </w:pict>
       </w:r>
     </w:p>
@@ -1353,7 +1353,7 @@
           <w:bCs/>
         </w:rPr>
         <w:pict w14:anchorId="3A1E2B13">
-          <v:rect id="_x0000_i1085" style="width:0;height:.75pt" o:hralign="center" o:hrstd="t" o:hr="t" fillcolor="#a0a0a0" stroked="f"/>
+          <v:rect id="_x0000_i1028" style="width:0;height:.75pt" o:hralign="center" o:hrstd="t" o:hr="t" fillcolor="#a0a0a0" stroked="f"/>
         </w:pict>
       </w:r>
     </w:p>
@@ -2043,7 +2043,7 @@
           <w:bCs/>
         </w:rPr>
         <w:pict w14:anchorId="32674501">
-          <v:rect id="_x0000_i1086" style="width:0;height:.75pt" o:hralign="center" o:hrstd="t" o:hr="t" fillcolor="#a0a0a0" stroked="f"/>
+          <v:rect id="_x0000_i1029" style="width:0;height:.75pt" o:hralign="center" o:hrstd="t" o:hr="t" fillcolor="#a0a0a0" stroked="f"/>
         </w:pict>
       </w:r>
     </w:p>
@@ -2853,7 +2853,7 @@
           <w:bCs/>
         </w:rPr>
         <w:pict w14:anchorId="3ECF0DAE">
-          <v:rect id="_x0000_i1087" style="width:0;height:.75pt" o:hralign="center" o:hrstd="t" o:hr="t" fillcolor="#a0a0a0" stroked="f"/>
+          <v:rect id="_x0000_i1030" style="width:0;height:.75pt" o:hralign="center" o:hrstd="t" o:hr="t" fillcolor="#a0a0a0" stroked="f"/>
         </w:pict>
       </w:r>
     </w:p>
@@ -3075,7 +3075,7 @@
           <w:bCs/>
         </w:rPr>
         <w:pict w14:anchorId="284CAFA4">
-          <v:rect id="_x0000_i1088" style="width:0;height:.75pt" o:hralign="center" o:hrstd="t" o:hr="t" fillcolor="#a0a0a0" stroked="f"/>
+          <v:rect id="_x0000_i1031" style="width:0;height:.75pt" o:hralign="center" o:hrstd="t" o:hr="t" fillcolor="#a0a0a0" stroked="f"/>
         </w:pict>
       </w:r>
     </w:p>
@@ -3531,7 +3531,11 @@
       </w:hyperlink>
     </w:p>
     <w:p/>
-    <w:p/>
+    <w:p>
+      <w:r>
+        <w:t xml:space="preserve">Login likhna hai aur download app ka link app se khatam kr den </w:t>
+      </w:r>
+    </w:p>
     <w:sectPr>
       <w:pgSz w:w="12240" w:h="15840"/>
       <w:pgMar w:top="1440" w:right="1440" w:bottom="1440" w:left="1440" w:header="720" w:footer="720" w:gutter="0"/>
@@ -12816,6 +12820,7 @@
   <w:num w:numId="61" w16cid:durableId="1793281769">
     <w:abstractNumId w:val="9"/>
   </w:num>
+  <w:numIdMacAtCleanup w:val="61"/>
 </w:numbering>
 </file>
 
@@ -13422,6 +13427,7 @@
   <w:style w:type="character" w:default="1" w:styleId="DefaultParagraphFont">
     <w:name w:val="Default Paragraph Font"/>
     <w:uiPriority w:val="1"/>
+    <w:semiHidden/>
     <w:unhideWhenUsed/>
   </w:style>
   <w:style w:type="table" w:default="1" w:styleId="TableNormal">

</xml_diff>